<commit_message>
anexo 12.1 doc ....
</commit_message>
<xml_diff>
--- a/src/assets/docs/Anexo121.docx
+++ b/src/assets/docs/Anexo121.docx
@@ -123,14 +123,7 @@
         <w:rPr>
           <w:sz w:val="24"/>
         </w:rPr>
-        <w:t xml:space="preserve"> {</w:t>
-      </w:r>
-      <w:proofErr w:type="spellStart"/>
-      <w:r>
-        <w:rPr>
-          <w:sz w:val="24"/>
-        </w:rPr>
-        <w:t>nombreTutor</w:t>
+        <w:t xml:space="preserve"> {nombreTutor</w:t>
       </w:r>
       <w:r>
         <w:rPr>
@@ -138,12 +131,23 @@
         </w:rPr>
         <w:t>emp</w:t>
       </w:r>
-      <w:proofErr w:type="spellEnd"/>
-      <w:r>
-        <w:rPr>
-          <w:sz w:val="24"/>
-        </w:rPr>
-        <w:t>} Tutor de la Empresa {nombreEmpresa}</w:t>
+      <w:r>
+        <w:rPr>
+          <w:sz w:val="24"/>
+        </w:rPr>
+        <w:t>} Tutor de la Empresa {</w:t>
+      </w:r>
+      <w:r>
+        <w:rPr>
+          <w:sz w:val="24"/>
+        </w:rPr>
+        <w:t>empresa</w:t>
+      </w:r>
+      <w:r>
+        <w:rPr>
+          <w:sz w:val="24"/>
+        </w:rPr>
+        <w:t>}</w:t>
       </w:r>
     </w:p>
     <w:p>
@@ -437,14 +441,12 @@
         </w:rPr>
         <w:t>{</w:t>
       </w:r>
-      <w:proofErr w:type="spellStart"/>
       <w:r>
         <w:rPr>
           <w:sz w:val="24"/>
         </w:rPr>
         <w:t>nombreTutoremp</w:t>
       </w:r>
-      <w:proofErr w:type="spellEnd"/>
       <w:r>
         <w:rPr>
           <w:sz w:val="24"/>
@@ -461,14 +463,7 @@
         <w:rPr>
           <w:sz w:val="24"/>
         </w:rPr>
-        <w:t>{</w:t>
-      </w:r>
-      <w:proofErr w:type="spellStart"/>
-      <w:r>
-        <w:rPr>
-          <w:sz w:val="24"/>
-        </w:rPr>
-        <w:t>cedulaTutor</w:t>
+        <w:t>{cedulaTutor</w:t>
       </w:r>
       <w:r>
         <w:rPr>
@@ -476,7 +471,6 @@
         </w:rPr>
         <w:t>emp</w:t>
       </w:r>
-      <w:proofErr w:type="spellEnd"/>
       <w:r>
         <w:rPr>
           <w:sz w:val="24"/>
@@ -541,16 +535,7 @@
         <w:sz w:val="20"/>
         <w:szCs w:val="20"/>
       </w:rPr>
-      <w:t xml:space="preserve">Dirección: Av. Octavio </w:t>
-    </w:r>
-    <w:proofErr w:type="spellStart"/>
-    <w:r>
-      <w:rPr>
-        <w:rFonts w:ascii="Arial" w:hAnsi="Arial" w:cs="Arial"/>
-        <w:sz w:val="20"/>
-        <w:szCs w:val="20"/>
-      </w:rPr>
-      <w:t>Chac</w:t>
+      <w:t>Dirección: Av. Octavio Chac</w:t>
     </w:r>
     <w:r>
       <w:rPr>
@@ -559,17 +544,7 @@
         <w:szCs w:val="20"/>
         <w:lang w:val="es-MX"/>
       </w:rPr>
-      <w:t>ón</w:t>
-    </w:r>
-    <w:proofErr w:type="spellEnd"/>
-    <w:r>
-      <w:rPr>
-        <w:rFonts w:ascii="Arial" w:hAnsi="Arial" w:cs="Arial"/>
-        <w:sz w:val="20"/>
-        <w:szCs w:val="20"/>
-        <w:lang w:val="es-MX"/>
-      </w:rPr>
-      <w:t xml:space="preserve"> 198 y Primera Transversal. Teléfono: (07) 2809-551 Celular: 0995363076 email: </w:t>
+      <w:t xml:space="preserve">ón 198 y Primera Transversal. Teléfono: (07) 2809-551 Celular: 0995363076 email: </w:t>
     </w:r>
     <w:hyperlink r:id="rId1" w:history="1">
       <w:r>
@@ -940,6 +915,7 @@
     <w:lsdException w:name="HTML Sample" w:semiHidden="1" w:unhideWhenUsed="1"/>
     <w:lsdException w:name="HTML Typewriter" w:semiHidden="1" w:unhideWhenUsed="1"/>
     <w:lsdException w:name="HTML Variable" w:semiHidden="1" w:unhideWhenUsed="1"/>
+    <w:lsdException w:name="Normal Table" w:semiHidden="1" w:unhideWhenUsed="1"/>
     <w:lsdException w:name="annotation subject" w:semiHidden="1" w:unhideWhenUsed="1"/>
     <w:lsdException w:name="No List" w:semiHidden="1" w:unhideWhenUsed="1"/>
     <w:lsdException w:name="Outline List 1" w:semiHidden="1" w:unhideWhenUsed="1"/>
@@ -982,8 +958,11 @@
     <w:lsdException w:name="Table Contemporary" w:semiHidden="1" w:unhideWhenUsed="1"/>
     <w:lsdException w:name="Table Elegant" w:semiHidden="1" w:unhideWhenUsed="1"/>
     <w:lsdException w:name="Table Professional" w:semiHidden="1" w:unhideWhenUsed="1"/>
+    <w:lsdException w:name="Table Subtle 1" w:semiHidden="1" w:unhideWhenUsed="1"/>
     <w:lsdException w:name="Table Subtle 2" w:semiHidden="1" w:unhideWhenUsed="1"/>
     <w:lsdException w:name="Table Web 1" w:semiHidden="1" w:unhideWhenUsed="1"/>
+    <w:lsdException w:name="Table Web 2" w:semiHidden="1" w:unhideWhenUsed="1"/>
+    <w:lsdException w:name="Table Web 3" w:semiHidden="1" w:unhideWhenUsed="1"/>
     <w:lsdException w:name="Balloon Text" w:semiHidden="1" w:unhideWhenUsed="1"/>
     <w:lsdException w:name="Table Grid" w:uiPriority="59"/>
     <w:lsdException w:name="Table Theme" w:semiHidden="1" w:unhideWhenUsed="1"/>

</xml_diff>